<commit_message>
completed recursive quick and merge sort
</commit_message>
<xml_diff>
--- a/Recursive Sort Analysis Assignment (Merge&QuickSort).docx
+++ b/Recursive Sort Analysis Assignment (Merge&QuickSort).docx
@@ -2219,16 +2219,17 @@
     <w:tbl>
       <w:tblPr>
         <w:tblStyle w:val="TableGrid"/>
-        <w:tblW w:w="0" w:type="auto"/>
+        <w:tblW w:w="12060" w:type="dxa"/>
+        <w:tblInd w:w="-1355" w:type="dxa"/>
         <w:tblLook w:val="04A0" w:firstRow="1" w:lastRow="0" w:firstColumn="1" w:lastColumn="0" w:noHBand="0" w:noVBand="1"/>
       </w:tblPr>
       <w:tblGrid>
-        <w:gridCol w:w="9350"/>
+        <w:gridCol w:w="12060"/>
       </w:tblGrid>
       <w:tr>
         <w:tc>
           <w:tcPr>
-            <w:tcW w:w="9350" w:type="dxa"/>
+            <w:tcW w:w="12060" w:type="dxa"/>
           </w:tcPr>
           <w:p>
             <w:pPr>
@@ -2241,8 +2242,1495 @@
                 <w:szCs w:val="20"/>
               </w:rPr>
             </w:pPr>
-            <w:bookmarkStart w:id="0" w:name="_GoBack"/>
-            <w:bookmarkEnd w:id="0"/>
+            <w:r>
+              <w:rPr>
+                <w:rFonts w:ascii="Consolas" w:hAnsi="Consolas" w:cs="Consolas"/>
+                <w:sz w:val="20"/>
+                <w:szCs w:val="20"/>
+              </w:rPr>
+              <w:t>static void swap(</w:t>
+            </w:r>
+            <w:proofErr w:type="spellStart"/>
+            <w:r>
+              <w:rPr>
+                <w:rFonts w:ascii="Consolas" w:hAnsi="Consolas" w:cs="Consolas"/>
+                <w:sz w:val="20"/>
+                <w:szCs w:val="20"/>
+              </w:rPr>
+              <w:t>int</w:t>
+            </w:r>
+            <w:proofErr w:type="spellEnd"/>
+            <w:r>
+              <w:rPr>
+                <w:rFonts w:ascii="Consolas" w:hAnsi="Consolas" w:cs="Consolas"/>
+                <w:sz w:val="20"/>
+                <w:szCs w:val="20"/>
+              </w:rPr>
+              <w:t xml:space="preserve">[] </w:t>
+            </w:r>
+            <w:proofErr w:type="spellStart"/>
+            <w:r>
+              <w:rPr>
+                <w:rFonts w:ascii="Consolas" w:hAnsi="Consolas" w:cs="Consolas"/>
+                <w:sz w:val="20"/>
+                <w:szCs w:val="20"/>
+              </w:rPr>
+              <w:t>arr</w:t>
+            </w:r>
+            <w:proofErr w:type="spellEnd"/>
+            <w:r>
+              <w:rPr>
+                <w:rFonts w:ascii="Consolas" w:hAnsi="Consolas" w:cs="Consolas"/>
+                <w:sz w:val="20"/>
+                <w:szCs w:val="20"/>
+              </w:rPr>
+              <w:t xml:space="preserve">, </w:t>
+            </w:r>
+            <w:proofErr w:type="spellStart"/>
+            <w:r>
+              <w:rPr>
+                <w:rFonts w:ascii="Consolas" w:hAnsi="Consolas" w:cs="Consolas"/>
+                <w:sz w:val="20"/>
+                <w:szCs w:val="20"/>
+              </w:rPr>
+              <w:t>int</w:t>
+            </w:r>
+            <w:proofErr w:type="spellEnd"/>
+            <w:r>
+              <w:rPr>
+                <w:rFonts w:ascii="Consolas" w:hAnsi="Consolas" w:cs="Consolas"/>
+                <w:sz w:val="20"/>
+                <w:szCs w:val="20"/>
+              </w:rPr>
+              <w:t xml:space="preserve"> </w:t>
+            </w:r>
+            <w:proofErr w:type="spellStart"/>
+            <w:r>
+              <w:rPr>
+                <w:rFonts w:ascii="Consolas" w:hAnsi="Consolas" w:cs="Consolas"/>
+                <w:sz w:val="20"/>
+                <w:szCs w:val="20"/>
+              </w:rPr>
+              <w:t>i</w:t>
+            </w:r>
+            <w:proofErr w:type="spellEnd"/>
+            <w:r>
+              <w:rPr>
+                <w:rFonts w:ascii="Consolas" w:hAnsi="Consolas" w:cs="Consolas"/>
+                <w:sz w:val="20"/>
+                <w:szCs w:val="20"/>
+              </w:rPr>
+              <w:t xml:space="preserve">, </w:t>
+            </w:r>
+            <w:proofErr w:type="spellStart"/>
+            <w:r>
+              <w:rPr>
+                <w:rFonts w:ascii="Consolas" w:hAnsi="Consolas" w:cs="Consolas"/>
+                <w:sz w:val="20"/>
+                <w:szCs w:val="20"/>
+              </w:rPr>
+              <w:t>int</w:t>
+            </w:r>
+            <w:proofErr w:type="spellEnd"/>
+            <w:r>
+              <w:rPr>
+                <w:rFonts w:ascii="Consolas" w:hAnsi="Consolas" w:cs="Consolas"/>
+                <w:sz w:val="20"/>
+                <w:szCs w:val="20"/>
+              </w:rPr>
+              <w:t xml:space="preserve"> j)</w:t>
+            </w:r>
+          </w:p>
+          <w:p>
+            <w:pPr>
+              <w:autoSpaceDE w:val="0"/>
+              <w:autoSpaceDN w:val="0"/>
+              <w:adjustRightInd w:val="0"/>
+              <w:rPr>
+                <w:rFonts w:ascii="Consolas" w:hAnsi="Consolas" w:cs="Consolas"/>
+                <w:sz w:val="20"/>
+                <w:szCs w:val="20"/>
+              </w:rPr>
+            </w:pPr>
+            <w:r>
+              <w:rPr>
+                <w:rFonts w:ascii="Consolas" w:hAnsi="Consolas" w:cs="Consolas"/>
+                <w:sz w:val="20"/>
+                <w:szCs w:val="20"/>
+              </w:rPr>
+              <w:t xml:space="preserve">    {</w:t>
+            </w:r>
+          </w:p>
+          <w:p>
+            <w:pPr>
+              <w:autoSpaceDE w:val="0"/>
+              <w:autoSpaceDN w:val="0"/>
+              <w:adjustRightInd w:val="0"/>
+              <w:rPr>
+                <w:rFonts w:ascii="Consolas" w:hAnsi="Consolas" w:cs="Consolas"/>
+                <w:sz w:val="20"/>
+                <w:szCs w:val="20"/>
+              </w:rPr>
+            </w:pPr>
+            <w:r>
+              <w:rPr>
+                <w:rFonts w:ascii="Consolas" w:hAnsi="Consolas" w:cs="Consolas"/>
+                <w:sz w:val="20"/>
+                <w:szCs w:val="20"/>
+              </w:rPr>
+              <w:t xml:space="preserve">        </w:t>
+            </w:r>
+            <w:proofErr w:type="spellStart"/>
+            <w:r>
+              <w:rPr>
+                <w:rFonts w:ascii="Consolas" w:hAnsi="Consolas" w:cs="Consolas"/>
+                <w:sz w:val="20"/>
+                <w:szCs w:val="20"/>
+              </w:rPr>
+              <w:t>int</w:t>
+            </w:r>
+            <w:proofErr w:type="spellEnd"/>
+            <w:r>
+              <w:rPr>
+                <w:rFonts w:ascii="Consolas" w:hAnsi="Consolas" w:cs="Consolas"/>
+                <w:sz w:val="20"/>
+                <w:szCs w:val="20"/>
+              </w:rPr>
+              <w:t xml:space="preserve"> temp = </w:t>
+            </w:r>
+            <w:proofErr w:type="spellStart"/>
+            <w:r>
+              <w:rPr>
+                <w:rFonts w:ascii="Consolas" w:hAnsi="Consolas" w:cs="Consolas"/>
+                <w:sz w:val="20"/>
+                <w:szCs w:val="20"/>
+              </w:rPr>
+              <w:t>arr</w:t>
+            </w:r>
+            <w:proofErr w:type="spellEnd"/>
+            <w:r>
+              <w:rPr>
+                <w:rFonts w:ascii="Consolas" w:hAnsi="Consolas" w:cs="Consolas"/>
+                <w:sz w:val="20"/>
+                <w:szCs w:val="20"/>
+              </w:rPr>
+              <w:t>[</w:t>
+            </w:r>
+            <w:proofErr w:type="spellStart"/>
+            <w:r>
+              <w:rPr>
+                <w:rFonts w:ascii="Consolas" w:hAnsi="Consolas" w:cs="Consolas"/>
+                <w:sz w:val="20"/>
+                <w:szCs w:val="20"/>
+              </w:rPr>
+              <w:t>i</w:t>
+            </w:r>
+            <w:proofErr w:type="spellEnd"/>
+            <w:r>
+              <w:rPr>
+                <w:rFonts w:ascii="Consolas" w:hAnsi="Consolas" w:cs="Consolas"/>
+                <w:sz w:val="20"/>
+                <w:szCs w:val="20"/>
+              </w:rPr>
+              <w:t>];</w:t>
+            </w:r>
+          </w:p>
+          <w:p>
+            <w:pPr>
+              <w:autoSpaceDE w:val="0"/>
+              <w:autoSpaceDN w:val="0"/>
+              <w:adjustRightInd w:val="0"/>
+              <w:rPr>
+                <w:rFonts w:ascii="Consolas" w:hAnsi="Consolas" w:cs="Consolas"/>
+                <w:sz w:val="20"/>
+                <w:szCs w:val="20"/>
+              </w:rPr>
+            </w:pPr>
+            <w:r>
+              <w:rPr>
+                <w:rFonts w:ascii="Consolas" w:hAnsi="Consolas" w:cs="Consolas"/>
+                <w:sz w:val="20"/>
+                <w:szCs w:val="20"/>
+              </w:rPr>
+              <w:t xml:space="preserve">        </w:t>
+            </w:r>
+            <w:proofErr w:type="spellStart"/>
+            <w:r>
+              <w:rPr>
+                <w:rFonts w:ascii="Consolas" w:hAnsi="Consolas" w:cs="Consolas"/>
+                <w:sz w:val="20"/>
+                <w:szCs w:val="20"/>
+              </w:rPr>
+              <w:t>arr</w:t>
+            </w:r>
+            <w:proofErr w:type="spellEnd"/>
+            <w:r>
+              <w:rPr>
+                <w:rFonts w:ascii="Consolas" w:hAnsi="Consolas" w:cs="Consolas"/>
+                <w:sz w:val="20"/>
+                <w:szCs w:val="20"/>
+              </w:rPr>
+              <w:t>[</w:t>
+            </w:r>
+            <w:proofErr w:type="spellStart"/>
+            <w:r>
+              <w:rPr>
+                <w:rFonts w:ascii="Consolas" w:hAnsi="Consolas" w:cs="Consolas"/>
+                <w:sz w:val="20"/>
+                <w:szCs w:val="20"/>
+              </w:rPr>
+              <w:t>i</w:t>
+            </w:r>
+            <w:proofErr w:type="spellEnd"/>
+            <w:r>
+              <w:rPr>
+                <w:rFonts w:ascii="Consolas" w:hAnsi="Consolas" w:cs="Consolas"/>
+                <w:sz w:val="20"/>
+                <w:szCs w:val="20"/>
+              </w:rPr>
+              <w:t xml:space="preserve">] = </w:t>
+            </w:r>
+            <w:proofErr w:type="spellStart"/>
+            <w:r>
+              <w:rPr>
+                <w:rFonts w:ascii="Consolas" w:hAnsi="Consolas" w:cs="Consolas"/>
+                <w:sz w:val="20"/>
+                <w:szCs w:val="20"/>
+              </w:rPr>
+              <w:t>arr</w:t>
+            </w:r>
+            <w:proofErr w:type="spellEnd"/>
+            <w:r>
+              <w:rPr>
+                <w:rFonts w:ascii="Consolas" w:hAnsi="Consolas" w:cs="Consolas"/>
+                <w:sz w:val="20"/>
+                <w:szCs w:val="20"/>
+              </w:rPr>
+              <w:t>[j];</w:t>
+            </w:r>
+          </w:p>
+          <w:p>
+            <w:pPr>
+              <w:autoSpaceDE w:val="0"/>
+              <w:autoSpaceDN w:val="0"/>
+              <w:adjustRightInd w:val="0"/>
+              <w:rPr>
+                <w:rFonts w:ascii="Consolas" w:hAnsi="Consolas" w:cs="Consolas"/>
+                <w:sz w:val="20"/>
+                <w:szCs w:val="20"/>
+              </w:rPr>
+            </w:pPr>
+            <w:r>
+              <w:rPr>
+                <w:rFonts w:ascii="Consolas" w:hAnsi="Consolas" w:cs="Consolas"/>
+                <w:sz w:val="20"/>
+                <w:szCs w:val="20"/>
+              </w:rPr>
+              <w:t xml:space="preserve">        </w:t>
+            </w:r>
+            <w:proofErr w:type="spellStart"/>
+            <w:r>
+              <w:rPr>
+                <w:rFonts w:ascii="Consolas" w:hAnsi="Consolas" w:cs="Consolas"/>
+                <w:sz w:val="20"/>
+                <w:szCs w:val="20"/>
+              </w:rPr>
+              <w:t>arr</w:t>
+            </w:r>
+            <w:proofErr w:type="spellEnd"/>
+            <w:r>
+              <w:rPr>
+                <w:rFonts w:ascii="Consolas" w:hAnsi="Consolas" w:cs="Consolas"/>
+                <w:sz w:val="20"/>
+                <w:szCs w:val="20"/>
+              </w:rPr>
+              <w:t>[j] = temp;</w:t>
+            </w:r>
+          </w:p>
+          <w:p>
+            <w:pPr>
+              <w:autoSpaceDE w:val="0"/>
+              <w:autoSpaceDN w:val="0"/>
+              <w:adjustRightInd w:val="0"/>
+              <w:rPr>
+                <w:rFonts w:ascii="Consolas" w:hAnsi="Consolas" w:cs="Consolas"/>
+                <w:sz w:val="20"/>
+                <w:szCs w:val="20"/>
+              </w:rPr>
+            </w:pPr>
+            <w:r>
+              <w:rPr>
+                <w:rFonts w:ascii="Consolas" w:hAnsi="Consolas" w:cs="Consolas"/>
+                <w:sz w:val="20"/>
+                <w:szCs w:val="20"/>
+              </w:rPr>
+              <w:t xml:space="preserve">    }</w:t>
+            </w:r>
+          </w:p>
+          <w:p>
+            <w:pPr>
+              <w:autoSpaceDE w:val="0"/>
+              <w:autoSpaceDN w:val="0"/>
+              <w:adjustRightInd w:val="0"/>
+              <w:rPr>
+                <w:rFonts w:ascii="Consolas" w:hAnsi="Consolas" w:cs="Consolas"/>
+                <w:sz w:val="20"/>
+                <w:szCs w:val="20"/>
+              </w:rPr>
+            </w:pPr>
+            <w:r>
+              <w:rPr>
+                <w:rFonts w:ascii="Consolas" w:hAnsi="Consolas" w:cs="Consolas"/>
+                <w:sz w:val="20"/>
+                <w:szCs w:val="20"/>
+              </w:rPr>
+              <w:t xml:space="preserve"> </w:t>
+            </w:r>
+          </w:p>
+          <w:p>
+            <w:pPr>
+              <w:autoSpaceDE w:val="0"/>
+              <w:autoSpaceDN w:val="0"/>
+              <w:adjustRightInd w:val="0"/>
+              <w:rPr>
+                <w:rFonts w:ascii="Consolas" w:hAnsi="Consolas" w:cs="Consolas"/>
+                <w:sz w:val="20"/>
+                <w:szCs w:val="20"/>
+              </w:rPr>
+            </w:pPr>
+            <w:r>
+              <w:rPr>
+                <w:rFonts w:ascii="Consolas" w:hAnsi="Consolas" w:cs="Consolas"/>
+                <w:sz w:val="20"/>
+                <w:szCs w:val="20"/>
+              </w:rPr>
+              <w:t xml:space="preserve">    static </w:t>
+            </w:r>
+            <w:proofErr w:type="spellStart"/>
+            <w:r>
+              <w:rPr>
+                <w:rFonts w:ascii="Consolas" w:hAnsi="Consolas" w:cs="Consolas"/>
+                <w:sz w:val="20"/>
+                <w:szCs w:val="20"/>
+              </w:rPr>
+              <w:t>int</w:t>
+            </w:r>
+            <w:proofErr w:type="spellEnd"/>
+            <w:r>
+              <w:rPr>
+                <w:rFonts w:ascii="Consolas" w:hAnsi="Consolas" w:cs="Consolas"/>
+                <w:sz w:val="20"/>
+                <w:szCs w:val="20"/>
+              </w:rPr>
+              <w:t xml:space="preserve"> partition(</w:t>
+            </w:r>
+            <w:proofErr w:type="spellStart"/>
+            <w:r>
+              <w:rPr>
+                <w:rFonts w:ascii="Consolas" w:hAnsi="Consolas" w:cs="Consolas"/>
+                <w:sz w:val="20"/>
+                <w:szCs w:val="20"/>
+              </w:rPr>
+              <w:t>int</w:t>
+            </w:r>
+            <w:proofErr w:type="spellEnd"/>
+            <w:r>
+              <w:rPr>
+                <w:rFonts w:ascii="Consolas" w:hAnsi="Consolas" w:cs="Consolas"/>
+                <w:sz w:val="20"/>
+                <w:szCs w:val="20"/>
+              </w:rPr>
+              <w:t xml:space="preserve">[] </w:t>
+            </w:r>
+            <w:proofErr w:type="spellStart"/>
+            <w:r>
+              <w:rPr>
+                <w:rFonts w:ascii="Consolas" w:hAnsi="Consolas" w:cs="Consolas"/>
+                <w:sz w:val="20"/>
+                <w:szCs w:val="20"/>
+              </w:rPr>
+              <w:t>arr</w:t>
+            </w:r>
+            <w:proofErr w:type="spellEnd"/>
+            <w:r>
+              <w:rPr>
+                <w:rFonts w:ascii="Consolas" w:hAnsi="Consolas" w:cs="Consolas"/>
+                <w:sz w:val="20"/>
+                <w:szCs w:val="20"/>
+              </w:rPr>
+              <w:t xml:space="preserve">, </w:t>
+            </w:r>
+            <w:proofErr w:type="spellStart"/>
+            <w:r>
+              <w:rPr>
+                <w:rFonts w:ascii="Consolas" w:hAnsi="Consolas" w:cs="Consolas"/>
+                <w:sz w:val="20"/>
+                <w:szCs w:val="20"/>
+              </w:rPr>
+              <w:t>int</w:t>
+            </w:r>
+            <w:proofErr w:type="spellEnd"/>
+            <w:r>
+              <w:rPr>
+                <w:rFonts w:ascii="Consolas" w:hAnsi="Consolas" w:cs="Consolas"/>
+                <w:sz w:val="20"/>
+                <w:szCs w:val="20"/>
+              </w:rPr>
+              <w:t xml:space="preserve"> low, </w:t>
+            </w:r>
+            <w:proofErr w:type="spellStart"/>
+            <w:r>
+              <w:rPr>
+                <w:rFonts w:ascii="Consolas" w:hAnsi="Consolas" w:cs="Consolas"/>
+                <w:sz w:val="20"/>
+                <w:szCs w:val="20"/>
+              </w:rPr>
+              <w:t>int</w:t>
+            </w:r>
+            <w:proofErr w:type="spellEnd"/>
+            <w:r>
+              <w:rPr>
+                <w:rFonts w:ascii="Consolas" w:hAnsi="Consolas" w:cs="Consolas"/>
+                <w:sz w:val="20"/>
+                <w:szCs w:val="20"/>
+              </w:rPr>
+              <w:t xml:space="preserve"> high)</w:t>
+            </w:r>
+          </w:p>
+          <w:p>
+            <w:pPr>
+              <w:autoSpaceDE w:val="0"/>
+              <w:autoSpaceDN w:val="0"/>
+              <w:adjustRightInd w:val="0"/>
+              <w:rPr>
+                <w:rFonts w:ascii="Consolas" w:hAnsi="Consolas" w:cs="Consolas"/>
+                <w:sz w:val="20"/>
+                <w:szCs w:val="20"/>
+              </w:rPr>
+            </w:pPr>
+            <w:r>
+              <w:rPr>
+                <w:rFonts w:ascii="Consolas" w:hAnsi="Consolas" w:cs="Consolas"/>
+                <w:sz w:val="20"/>
+                <w:szCs w:val="20"/>
+              </w:rPr>
+              <w:t xml:space="preserve">    {</w:t>
+            </w:r>
+          </w:p>
+          <w:p>
+            <w:pPr>
+              <w:autoSpaceDE w:val="0"/>
+              <w:autoSpaceDN w:val="0"/>
+              <w:adjustRightInd w:val="0"/>
+              <w:rPr>
+                <w:rFonts w:ascii="Consolas" w:hAnsi="Consolas" w:cs="Consolas"/>
+                <w:sz w:val="20"/>
+                <w:szCs w:val="20"/>
+              </w:rPr>
+            </w:pPr>
+            <w:r>
+              <w:rPr>
+                <w:rFonts w:ascii="Consolas" w:hAnsi="Consolas" w:cs="Consolas"/>
+                <w:sz w:val="20"/>
+                <w:szCs w:val="20"/>
+              </w:rPr>
+              <w:t xml:space="preserve">        </w:t>
+            </w:r>
+            <w:proofErr w:type="spellStart"/>
+            <w:r>
+              <w:rPr>
+                <w:rFonts w:ascii="Consolas" w:hAnsi="Consolas" w:cs="Consolas"/>
+                <w:sz w:val="20"/>
+                <w:szCs w:val="20"/>
+              </w:rPr>
+              <w:t>int</w:t>
+            </w:r>
+            <w:proofErr w:type="spellEnd"/>
+            <w:r>
+              <w:rPr>
+                <w:rFonts w:ascii="Consolas" w:hAnsi="Consolas" w:cs="Consolas"/>
+                <w:sz w:val="20"/>
+                <w:szCs w:val="20"/>
+              </w:rPr>
+              <w:t xml:space="preserve"> </w:t>
+            </w:r>
+            <w:r>
+              <w:rPr>
+                <w:rFonts w:ascii="Consolas" w:hAnsi="Consolas" w:cs="Consolas"/>
+                <w:sz w:val="20"/>
+                <w:szCs w:val="20"/>
+                <w:u w:val="single"/>
+              </w:rPr>
+              <w:t>pivot</w:t>
+            </w:r>
+            <w:r>
+              <w:rPr>
+                <w:rFonts w:ascii="Consolas" w:hAnsi="Consolas" w:cs="Consolas"/>
+                <w:sz w:val="20"/>
+                <w:szCs w:val="20"/>
+              </w:rPr>
+              <w:t xml:space="preserve"> = </w:t>
+            </w:r>
+            <w:proofErr w:type="spellStart"/>
+            <w:r>
+              <w:rPr>
+                <w:rFonts w:ascii="Consolas" w:hAnsi="Consolas" w:cs="Consolas"/>
+                <w:sz w:val="20"/>
+                <w:szCs w:val="20"/>
+              </w:rPr>
+              <w:t>arr</w:t>
+            </w:r>
+            <w:proofErr w:type="spellEnd"/>
+            <w:r>
+              <w:rPr>
+                <w:rFonts w:ascii="Consolas" w:hAnsi="Consolas" w:cs="Consolas"/>
+                <w:sz w:val="20"/>
+                <w:szCs w:val="20"/>
+              </w:rPr>
+              <w:t>[high];</w:t>
+            </w:r>
+            <w:r>
+              <w:rPr>
+                <w:rFonts w:ascii="Consolas" w:hAnsi="Consolas" w:cs="Consolas"/>
+                <w:sz w:val="20"/>
+                <w:szCs w:val="20"/>
+              </w:rPr>
+              <w:t xml:space="preserve"> // chooses pivot at the end index</w:t>
+            </w:r>
+          </w:p>
+          <w:p>
+            <w:pPr>
+              <w:autoSpaceDE w:val="0"/>
+              <w:autoSpaceDN w:val="0"/>
+              <w:adjustRightInd w:val="0"/>
+              <w:rPr>
+                <w:rFonts w:ascii="Consolas" w:hAnsi="Consolas" w:cs="Consolas"/>
+                <w:sz w:val="20"/>
+                <w:szCs w:val="20"/>
+              </w:rPr>
+            </w:pPr>
+            <w:r>
+              <w:rPr>
+                <w:rFonts w:ascii="Consolas" w:hAnsi="Consolas" w:cs="Consolas"/>
+                <w:sz w:val="20"/>
+                <w:szCs w:val="20"/>
+              </w:rPr>
+              <w:t xml:space="preserve">        </w:t>
+            </w:r>
+            <w:proofErr w:type="spellStart"/>
+            <w:r>
+              <w:rPr>
+                <w:rFonts w:ascii="Consolas" w:hAnsi="Consolas" w:cs="Consolas"/>
+                <w:sz w:val="20"/>
+                <w:szCs w:val="20"/>
+              </w:rPr>
+              <w:t>int</w:t>
+            </w:r>
+            <w:proofErr w:type="spellEnd"/>
+            <w:r>
+              <w:rPr>
+                <w:rFonts w:ascii="Consolas" w:hAnsi="Consolas" w:cs="Consolas"/>
+                <w:sz w:val="20"/>
+                <w:szCs w:val="20"/>
+              </w:rPr>
+              <w:t xml:space="preserve"> </w:t>
+            </w:r>
+            <w:proofErr w:type="spellStart"/>
+            <w:r>
+              <w:rPr>
+                <w:rFonts w:ascii="Consolas" w:hAnsi="Consolas" w:cs="Consolas"/>
+                <w:sz w:val="20"/>
+                <w:szCs w:val="20"/>
+              </w:rPr>
+              <w:t>i</w:t>
+            </w:r>
+            <w:proofErr w:type="spellEnd"/>
+            <w:r>
+              <w:rPr>
+                <w:rFonts w:ascii="Consolas" w:hAnsi="Consolas" w:cs="Consolas"/>
+                <w:sz w:val="20"/>
+                <w:szCs w:val="20"/>
+              </w:rPr>
+              <w:t xml:space="preserve"> = (low - 1);</w:t>
+            </w:r>
+            <w:r>
+              <w:rPr>
+                <w:rFonts w:ascii="Consolas" w:hAnsi="Consolas" w:cs="Consolas"/>
+                <w:sz w:val="20"/>
+                <w:szCs w:val="20"/>
+              </w:rPr>
+              <w:t xml:space="preserve"> // sets index at start index</w:t>
+            </w:r>
+          </w:p>
+          <w:p>
+            <w:pPr>
+              <w:autoSpaceDE w:val="0"/>
+              <w:autoSpaceDN w:val="0"/>
+              <w:adjustRightInd w:val="0"/>
+              <w:rPr>
+                <w:rFonts w:ascii="Consolas" w:hAnsi="Consolas" w:cs="Consolas"/>
+                <w:sz w:val="20"/>
+                <w:szCs w:val="20"/>
+              </w:rPr>
+            </w:pPr>
+            <w:r>
+              <w:rPr>
+                <w:rFonts w:ascii="Consolas" w:hAnsi="Consolas" w:cs="Consolas"/>
+                <w:sz w:val="20"/>
+                <w:szCs w:val="20"/>
+              </w:rPr>
+              <w:t xml:space="preserve"> </w:t>
+            </w:r>
+          </w:p>
+          <w:p>
+            <w:pPr>
+              <w:autoSpaceDE w:val="0"/>
+              <w:autoSpaceDN w:val="0"/>
+              <w:adjustRightInd w:val="0"/>
+              <w:rPr>
+                <w:rFonts w:ascii="Consolas" w:hAnsi="Consolas" w:cs="Consolas"/>
+                <w:sz w:val="20"/>
+                <w:szCs w:val="20"/>
+              </w:rPr>
+            </w:pPr>
+            <w:r>
+              <w:rPr>
+                <w:rFonts w:ascii="Consolas" w:hAnsi="Consolas" w:cs="Consolas"/>
+                <w:sz w:val="20"/>
+                <w:szCs w:val="20"/>
+              </w:rPr>
+              <w:t xml:space="preserve">        for (</w:t>
+            </w:r>
+            <w:proofErr w:type="spellStart"/>
+            <w:r>
+              <w:rPr>
+                <w:rFonts w:ascii="Consolas" w:hAnsi="Consolas" w:cs="Consolas"/>
+                <w:sz w:val="20"/>
+                <w:szCs w:val="20"/>
+              </w:rPr>
+              <w:t>int</w:t>
+            </w:r>
+            <w:proofErr w:type="spellEnd"/>
+            <w:r>
+              <w:rPr>
+                <w:rFonts w:ascii="Consolas" w:hAnsi="Consolas" w:cs="Consolas"/>
+                <w:sz w:val="20"/>
+                <w:szCs w:val="20"/>
+              </w:rPr>
+              <w:t xml:space="preserve"> j = low; j &lt;= high - 1; </w:t>
+            </w:r>
+            <w:proofErr w:type="spellStart"/>
+            <w:r>
+              <w:rPr>
+                <w:rFonts w:ascii="Consolas" w:hAnsi="Consolas" w:cs="Consolas"/>
+                <w:sz w:val="20"/>
+                <w:szCs w:val="20"/>
+              </w:rPr>
+              <w:t>j++</w:t>
+            </w:r>
+            <w:proofErr w:type="spellEnd"/>
+            <w:r>
+              <w:rPr>
+                <w:rFonts w:ascii="Consolas" w:hAnsi="Consolas" w:cs="Consolas"/>
+                <w:sz w:val="20"/>
+                <w:szCs w:val="20"/>
+              </w:rPr>
+              <w:t>) {</w:t>
+            </w:r>
+            <w:r>
+              <w:rPr>
+                <w:rFonts w:ascii="Consolas" w:hAnsi="Consolas" w:cs="Consolas"/>
+                <w:sz w:val="20"/>
+                <w:szCs w:val="20"/>
+              </w:rPr>
+              <w:t xml:space="preserve"> </w:t>
+            </w:r>
+            <w:r>
+              <w:rPr>
+                <w:rFonts w:ascii="Consolas" w:hAnsi="Consolas" w:cs="Consolas"/>
+                <w:sz w:val="20"/>
+                <w:szCs w:val="20"/>
+              </w:rPr>
+              <w:t>// sorts through by swapping lower values for higher values</w:t>
+            </w:r>
+          </w:p>
+          <w:p>
+            <w:pPr>
+              <w:autoSpaceDE w:val="0"/>
+              <w:autoSpaceDN w:val="0"/>
+              <w:adjustRightInd w:val="0"/>
+              <w:rPr>
+                <w:rFonts w:ascii="Consolas" w:hAnsi="Consolas" w:cs="Consolas"/>
+                <w:sz w:val="20"/>
+                <w:szCs w:val="20"/>
+              </w:rPr>
+            </w:pPr>
+            <w:r>
+              <w:rPr>
+                <w:rFonts w:ascii="Consolas" w:hAnsi="Consolas" w:cs="Consolas"/>
+                <w:sz w:val="20"/>
+                <w:szCs w:val="20"/>
+              </w:rPr>
+              <w:t xml:space="preserve">            if (</w:t>
+            </w:r>
+            <w:proofErr w:type="spellStart"/>
+            <w:r>
+              <w:rPr>
+                <w:rFonts w:ascii="Consolas" w:hAnsi="Consolas" w:cs="Consolas"/>
+                <w:sz w:val="20"/>
+                <w:szCs w:val="20"/>
+              </w:rPr>
+              <w:t>arr</w:t>
+            </w:r>
+            <w:proofErr w:type="spellEnd"/>
+            <w:r>
+              <w:rPr>
+                <w:rFonts w:ascii="Consolas" w:hAnsi="Consolas" w:cs="Consolas"/>
+                <w:sz w:val="20"/>
+                <w:szCs w:val="20"/>
+              </w:rPr>
+              <w:t>[j] &lt; pivot) {</w:t>
+            </w:r>
+          </w:p>
+          <w:p>
+            <w:pPr>
+              <w:autoSpaceDE w:val="0"/>
+              <w:autoSpaceDN w:val="0"/>
+              <w:adjustRightInd w:val="0"/>
+              <w:rPr>
+                <w:rFonts w:ascii="Consolas" w:hAnsi="Consolas" w:cs="Consolas"/>
+                <w:sz w:val="20"/>
+                <w:szCs w:val="20"/>
+              </w:rPr>
+            </w:pPr>
+            <w:r>
+              <w:rPr>
+                <w:rFonts w:ascii="Consolas" w:hAnsi="Consolas" w:cs="Consolas"/>
+                <w:sz w:val="20"/>
+                <w:szCs w:val="20"/>
+              </w:rPr>
+              <w:t xml:space="preserve">                </w:t>
+            </w:r>
+            <w:proofErr w:type="spellStart"/>
+            <w:r>
+              <w:rPr>
+                <w:rFonts w:ascii="Consolas" w:hAnsi="Consolas" w:cs="Consolas"/>
+                <w:sz w:val="20"/>
+                <w:szCs w:val="20"/>
+              </w:rPr>
+              <w:t>i</w:t>
+            </w:r>
+            <w:proofErr w:type="spellEnd"/>
+            <w:r>
+              <w:rPr>
+                <w:rFonts w:ascii="Consolas" w:hAnsi="Consolas" w:cs="Consolas"/>
+                <w:sz w:val="20"/>
+                <w:szCs w:val="20"/>
+              </w:rPr>
+              <w:t>++;</w:t>
+            </w:r>
+          </w:p>
+          <w:p>
+            <w:pPr>
+              <w:autoSpaceDE w:val="0"/>
+              <w:autoSpaceDN w:val="0"/>
+              <w:adjustRightInd w:val="0"/>
+              <w:rPr>
+                <w:rFonts w:ascii="Consolas" w:hAnsi="Consolas" w:cs="Consolas"/>
+                <w:sz w:val="20"/>
+                <w:szCs w:val="20"/>
+              </w:rPr>
+            </w:pPr>
+            <w:r>
+              <w:rPr>
+                <w:rFonts w:ascii="Consolas" w:hAnsi="Consolas" w:cs="Consolas"/>
+                <w:sz w:val="20"/>
+                <w:szCs w:val="20"/>
+              </w:rPr>
+              <w:t xml:space="preserve">                </w:t>
+            </w:r>
+            <w:r>
+              <w:rPr>
+                <w:rFonts w:ascii="Consolas" w:hAnsi="Consolas" w:cs="Consolas"/>
+                <w:i/>
+                <w:iCs/>
+                <w:sz w:val="20"/>
+                <w:szCs w:val="20"/>
+              </w:rPr>
+              <w:t>swap</w:t>
+            </w:r>
+            <w:r>
+              <w:rPr>
+                <w:rFonts w:ascii="Consolas" w:hAnsi="Consolas" w:cs="Consolas"/>
+                <w:sz w:val="20"/>
+                <w:szCs w:val="20"/>
+              </w:rPr>
+              <w:t>(</w:t>
+            </w:r>
+            <w:proofErr w:type="spellStart"/>
+            <w:r>
+              <w:rPr>
+                <w:rFonts w:ascii="Consolas" w:hAnsi="Consolas" w:cs="Consolas"/>
+                <w:sz w:val="20"/>
+                <w:szCs w:val="20"/>
+              </w:rPr>
+              <w:t>arr</w:t>
+            </w:r>
+            <w:proofErr w:type="spellEnd"/>
+            <w:r>
+              <w:rPr>
+                <w:rFonts w:ascii="Consolas" w:hAnsi="Consolas" w:cs="Consolas"/>
+                <w:sz w:val="20"/>
+                <w:szCs w:val="20"/>
+              </w:rPr>
+              <w:t xml:space="preserve">, </w:t>
+            </w:r>
+            <w:proofErr w:type="spellStart"/>
+            <w:r>
+              <w:rPr>
+                <w:rFonts w:ascii="Consolas" w:hAnsi="Consolas" w:cs="Consolas"/>
+                <w:sz w:val="20"/>
+                <w:szCs w:val="20"/>
+              </w:rPr>
+              <w:t>i</w:t>
+            </w:r>
+            <w:proofErr w:type="spellEnd"/>
+            <w:r>
+              <w:rPr>
+                <w:rFonts w:ascii="Consolas" w:hAnsi="Consolas" w:cs="Consolas"/>
+                <w:sz w:val="20"/>
+                <w:szCs w:val="20"/>
+              </w:rPr>
+              <w:t>, j);</w:t>
+            </w:r>
+          </w:p>
+          <w:p>
+            <w:pPr>
+              <w:autoSpaceDE w:val="0"/>
+              <w:autoSpaceDN w:val="0"/>
+              <w:adjustRightInd w:val="0"/>
+              <w:rPr>
+                <w:rFonts w:ascii="Consolas" w:hAnsi="Consolas" w:cs="Consolas"/>
+                <w:sz w:val="20"/>
+                <w:szCs w:val="20"/>
+              </w:rPr>
+            </w:pPr>
+            <w:r>
+              <w:rPr>
+                <w:rFonts w:ascii="Consolas" w:hAnsi="Consolas" w:cs="Consolas"/>
+                <w:sz w:val="20"/>
+                <w:szCs w:val="20"/>
+              </w:rPr>
+              <w:t xml:space="preserve">            }</w:t>
+            </w:r>
+          </w:p>
+          <w:p>
+            <w:pPr>
+              <w:autoSpaceDE w:val="0"/>
+              <w:autoSpaceDN w:val="0"/>
+              <w:adjustRightInd w:val="0"/>
+              <w:rPr>
+                <w:rFonts w:ascii="Consolas" w:hAnsi="Consolas" w:cs="Consolas"/>
+                <w:sz w:val="20"/>
+                <w:szCs w:val="20"/>
+              </w:rPr>
+            </w:pPr>
+            <w:r>
+              <w:rPr>
+                <w:rFonts w:ascii="Consolas" w:hAnsi="Consolas" w:cs="Consolas"/>
+                <w:sz w:val="20"/>
+                <w:szCs w:val="20"/>
+              </w:rPr>
+              <w:t xml:space="preserve">        }</w:t>
+            </w:r>
+          </w:p>
+          <w:p>
+            <w:pPr>
+              <w:autoSpaceDE w:val="0"/>
+              <w:autoSpaceDN w:val="0"/>
+              <w:adjustRightInd w:val="0"/>
+              <w:rPr>
+                <w:rFonts w:ascii="Consolas" w:hAnsi="Consolas" w:cs="Consolas"/>
+                <w:sz w:val="20"/>
+                <w:szCs w:val="20"/>
+              </w:rPr>
+            </w:pPr>
+            <w:r>
+              <w:rPr>
+                <w:rFonts w:ascii="Consolas" w:hAnsi="Consolas" w:cs="Consolas"/>
+                <w:sz w:val="20"/>
+                <w:szCs w:val="20"/>
+              </w:rPr>
+              <w:t xml:space="preserve">        </w:t>
+            </w:r>
+            <w:r>
+              <w:rPr>
+                <w:rFonts w:ascii="Consolas" w:hAnsi="Consolas" w:cs="Consolas"/>
+                <w:i/>
+                <w:iCs/>
+                <w:sz w:val="20"/>
+                <w:szCs w:val="20"/>
+              </w:rPr>
+              <w:t>swap</w:t>
+            </w:r>
+            <w:r>
+              <w:rPr>
+                <w:rFonts w:ascii="Consolas" w:hAnsi="Consolas" w:cs="Consolas"/>
+                <w:sz w:val="20"/>
+                <w:szCs w:val="20"/>
+              </w:rPr>
+              <w:t>(</w:t>
+            </w:r>
+            <w:proofErr w:type="spellStart"/>
+            <w:r>
+              <w:rPr>
+                <w:rFonts w:ascii="Consolas" w:hAnsi="Consolas" w:cs="Consolas"/>
+                <w:sz w:val="20"/>
+                <w:szCs w:val="20"/>
+              </w:rPr>
+              <w:t>arr</w:t>
+            </w:r>
+            <w:proofErr w:type="spellEnd"/>
+            <w:r>
+              <w:rPr>
+                <w:rFonts w:ascii="Consolas" w:hAnsi="Consolas" w:cs="Consolas"/>
+                <w:sz w:val="20"/>
+                <w:szCs w:val="20"/>
+              </w:rPr>
+              <w:t xml:space="preserve">, </w:t>
+            </w:r>
+            <w:proofErr w:type="spellStart"/>
+            <w:r>
+              <w:rPr>
+                <w:rFonts w:ascii="Consolas" w:hAnsi="Consolas" w:cs="Consolas"/>
+                <w:sz w:val="20"/>
+                <w:szCs w:val="20"/>
+              </w:rPr>
+              <w:t>i</w:t>
+            </w:r>
+            <w:proofErr w:type="spellEnd"/>
+            <w:r>
+              <w:rPr>
+                <w:rFonts w:ascii="Consolas" w:hAnsi="Consolas" w:cs="Consolas"/>
+                <w:sz w:val="20"/>
+                <w:szCs w:val="20"/>
+              </w:rPr>
+              <w:t xml:space="preserve"> + 1, high);</w:t>
+            </w:r>
+          </w:p>
+          <w:p>
+            <w:pPr>
+              <w:autoSpaceDE w:val="0"/>
+              <w:autoSpaceDN w:val="0"/>
+              <w:adjustRightInd w:val="0"/>
+              <w:rPr>
+                <w:rFonts w:ascii="Consolas" w:hAnsi="Consolas" w:cs="Consolas"/>
+                <w:sz w:val="20"/>
+                <w:szCs w:val="20"/>
+              </w:rPr>
+            </w:pPr>
+            <w:r>
+              <w:rPr>
+                <w:rFonts w:ascii="Consolas" w:hAnsi="Consolas" w:cs="Consolas"/>
+                <w:sz w:val="20"/>
+                <w:szCs w:val="20"/>
+              </w:rPr>
+              <w:t xml:space="preserve">        return (</w:t>
+            </w:r>
+            <w:proofErr w:type="spellStart"/>
+            <w:r>
+              <w:rPr>
+                <w:rFonts w:ascii="Consolas" w:hAnsi="Consolas" w:cs="Consolas"/>
+                <w:sz w:val="20"/>
+                <w:szCs w:val="20"/>
+              </w:rPr>
+              <w:t>i</w:t>
+            </w:r>
+            <w:proofErr w:type="spellEnd"/>
+            <w:r>
+              <w:rPr>
+                <w:rFonts w:ascii="Consolas" w:hAnsi="Consolas" w:cs="Consolas"/>
+                <w:sz w:val="20"/>
+                <w:szCs w:val="20"/>
+              </w:rPr>
+              <w:t xml:space="preserve"> + 1);</w:t>
+            </w:r>
+          </w:p>
+          <w:p>
+            <w:pPr>
+              <w:autoSpaceDE w:val="0"/>
+              <w:autoSpaceDN w:val="0"/>
+              <w:adjustRightInd w:val="0"/>
+              <w:rPr>
+                <w:rFonts w:ascii="Consolas" w:hAnsi="Consolas" w:cs="Consolas"/>
+                <w:sz w:val="20"/>
+                <w:szCs w:val="20"/>
+              </w:rPr>
+            </w:pPr>
+            <w:r>
+              <w:rPr>
+                <w:rFonts w:ascii="Consolas" w:hAnsi="Consolas" w:cs="Consolas"/>
+                <w:sz w:val="20"/>
+                <w:szCs w:val="20"/>
+              </w:rPr>
+              <w:t xml:space="preserve">    }</w:t>
+            </w:r>
+          </w:p>
+          <w:p>
+            <w:pPr>
+              <w:autoSpaceDE w:val="0"/>
+              <w:autoSpaceDN w:val="0"/>
+              <w:adjustRightInd w:val="0"/>
+              <w:rPr>
+                <w:rFonts w:ascii="Consolas" w:hAnsi="Consolas" w:cs="Consolas"/>
+                <w:sz w:val="20"/>
+                <w:szCs w:val="20"/>
+              </w:rPr>
+            </w:pPr>
+          </w:p>
+          <w:p>
+            <w:pPr>
+              <w:autoSpaceDE w:val="0"/>
+              <w:autoSpaceDN w:val="0"/>
+              <w:adjustRightInd w:val="0"/>
+              <w:rPr>
+                <w:rFonts w:ascii="Consolas" w:hAnsi="Consolas" w:cs="Consolas"/>
+                <w:sz w:val="20"/>
+                <w:szCs w:val="20"/>
+              </w:rPr>
+            </w:pPr>
+            <w:r>
+              <w:rPr>
+                <w:rFonts w:ascii="Consolas" w:hAnsi="Consolas" w:cs="Consolas"/>
+                <w:sz w:val="20"/>
+                <w:szCs w:val="20"/>
+              </w:rPr>
+              <w:t xml:space="preserve">    static </w:t>
+            </w:r>
+            <w:r>
+              <w:rPr>
+                <w:rFonts w:ascii="Consolas" w:hAnsi="Consolas" w:cs="Consolas"/>
+                <w:sz w:val="20"/>
+                <w:szCs w:val="20"/>
+              </w:rPr>
+              <w:t>void</w:t>
+            </w:r>
+            <w:r>
+              <w:rPr>
+                <w:rFonts w:ascii="Consolas" w:hAnsi="Consolas" w:cs="Consolas"/>
+                <w:sz w:val="20"/>
+                <w:szCs w:val="20"/>
+              </w:rPr>
+              <w:t xml:space="preserve"> </w:t>
+            </w:r>
+            <w:proofErr w:type="spellStart"/>
+            <w:r>
+              <w:rPr>
+                <w:rFonts w:ascii="Consolas" w:hAnsi="Consolas" w:cs="Consolas"/>
+                <w:sz w:val="20"/>
+                <w:szCs w:val="20"/>
+              </w:rPr>
+              <w:t>quickSort</w:t>
+            </w:r>
+            <w:proofErr w:type="spellEnd"/>
+            <w:r>
+              <w:rPr>
+                <w:rFonts w:ascii="Consolas" w:hAnsi="Consolas" w:cs="Consolas"/>
+                <w:sz w:val="20"/>
+                <w:szCs w:val="20"/>
+              </w:rPr>
+              <w:t>(</w:t>
+            </w:r>
+            <w:proofErr w:type="spellStart"/>
+            <w:r>
+              <w:rPr>
+                <w:rFonts w:ascii="Consolas" w:hAnsi="Consolas" w:cs="Consolas"/>
+                <w:sz w:val="20"/>
+                <w:szCs w:val="20"/>
+              </w:rPr>
+              <w:t>int</w:t>
+            </w:r>
+            <w:proofErr w:type="spellEnd"/>
+            <w:r>
+              <w:rPr>
+                <w:rFonts w:ascii="Consolas" w:hAnsi="Consolas" w:cs="Consolas"/>
+                <w:sz w:val="20"/>
+                <w:szCs w:val="20"/>
+              </w:rPr>
+              <w:t xml:space="preserve">[] </w:t>
+            </w:r>
+            <w:proofErr w:type="spellStart"/>
+            <w:r>
+              <w:rPr>
+                <w:rFonts w:ascii="Consolas" w:hAnsi="Consolas" w:cs="Consolas"/>
+                <w:sz w:val="20"/>
+                <w:szCs w:val="20"/>
+              </w:rPr>
+              <w:t>arr</w:t>
+            </w:r>
+            <w:proofErr w:type="spellEnd"/>
+            <w:r>
+              <w:rPr>
+                <w:rFonts w:ascii="Consolas" w:hAnsi="Consolas" w:cs="Consolas"/>
+                <w:sz w:val="20"/>
+                <w:szCs w:val="20"/>
+              </w:rPr>
+              <w:t xml:space="preserve">, </w:t>
+            </w:r>
+            <w:proofErr w:type="spellStart"/>
+            <w:r>
+              <w:rPr>
+                <w:rFonts w:ascii="Consolas" w:hAnsi="Consolas" w:cs="Consolas"/>
+                <w:sz w:val="20"/>
+                <w:szCs w:val="20"/>
+              </w:rPr>
+              <w:t>int</w:t>
+            </w:r>
+            <w:proofErr w:type="spellEnd"/>
+            <w:r>
+              <w:rPr>
+                <w:rFonts w:ascii="Consolas" w:hAnsi="Consolas" w:cs="Consolas"/>
+                <w:sz w:val="20"/>
+                <w:szCs w:val="20"/>
+              </w:rPr>
+              <w:t xml:space="preserve"> low, </w:t>
+            </w:r>
+            <w:proofErr w:type="spellStart"/>
+            <w:r>
+              <w:rPr>
+                <w:rFonts w:ascii="Consolas" w:hAnsi="Consolas" w:cs="Consolas"/>
+                <w:sz w:val="20"/>
+                <w:szCs w:val="20"/>
+              </w:rPr>
+              <w:t>int</w:t>
+            </w:r>
+            <w:proofErr w:type="spellEnd"/>
+            <w:r>
+              <w:rPr>
+                <w:rFonts w:ascii="Consolas" w:hAnsi="Consolas" w:cs="Consolas"/>
+                <w:sz w:val="20"/>
+                <w:szCs w:val="20"/>
+              </w:rPr>
+              <w:t xml:space="preserve"> high)</w:t>
+            </w:r>
+          </w:p>
+          <w:p>
+            <w:pPr>
+              <w:autoSpaceDE w:val="0"/>
+              <w:autoSpaceDN w:val="0"/>
+              <w:adjustRightInd w:val="0"/>
+              <w:rPr>
+                <w:rFonts w:ascii="Consolas" w:hAnsi="Consolas" w:cs="Consolas"/>
+                <w:sz w:val="20"/>
+                <w:szCs w:val="20"/>
+              </w:rPr>
+            </w:pPr>
+            <w:r>
+              <w:rPr>
+                <w:rFonts w:ascii="Consolas" w:hAnsi="Consolas" w:cs="Consolas"/>
+                <w:sz w:val="20"/>
+                <w:szCs w:val="20"/>
+              </w:rPr>
+              <w:t xml:space="preserve">    {</w:t>
+            </w:r>
+          </w:p>
+          <w:p>
+            <w:pPr>
+              <w:autoSpaceDE w:val="0"/>
+              <w:autoSpaceDN w:val="0"/>
+              <w:adjustRightInd w:val="0"/>
+              <w:rPr>
+                <w:rFonts w:ascii="Consolas" w:hAnsi="Consolas" w:cs="Consolas"/>
+                <w:sz w:val="20"/>
+                <w:szCs w:val="20"/>
+              </w:rPr>
+            </w:pPr>
+            <w:r>
+              <w:rPr>
+                <w:rFonts w:ascii="Consolas" w:hAnsi="Consolas" w:cs="Consolas"/>
+                <w:sz w:val="20"/>
+                <w:szCs w:val="20"/>
+              </w:rPr>
+              <w:t xml:space="preserve">        if (low &lt; high) {</w:t>
+            </w:r>
+            <w:r>
+              <w:rPr>
+                <w:rFonts w:ascii="Consolas" w:hAnsi="Consolas" w:cs="Consolas"/>
+                <w:sz w:val="20"/>
+                <w:szCs w:val="20"/>
+              </w:rPr>
+              <w:t xml:space="preserve"> </w:t>
+            </w:r>
+            <w:r>
+              <w:rPr>
+                <w:rFonts w:ascii="Consolas" w:hAnsi="Consolas" w:cs="Consolas"/>
+                <w:sz w:val="20"/>
+                <w:szCs w:val="20"/>
+              </w:rPr>
+              <w:t>// splits array in half and sorts each side with the partition function</w:t>
+            </w:r>
+          </w:p>
+          <w:p>
+            <w:pPr>
+              <w:autoSpaceDE w:val="0"/>
+              <w:autoSpaceDN w:val="0"/>
+              <w:adjustRightInd w:val="0"/>
+              <w:rPr>
+                <w:rFonts w:ascii="Consolas" w:hAnsi="Consolas" w:cs="Consolas"/>
+                <w:sz w:val="20"/>
+                <w:szCs w:val="20"/>
+              </w:rPr>
+            </w:pPr>
+            <w:r>
+              <w:rPr>
+                <w:rFonts w:ascii="Consolas" w:hAnsi="Consolas" w:cs="Consolas"/>
+                <w:sz w:val="20"/>
+                <w:szCs w:val="20"/>
+              </w:rPr>
+              <w:t xml:space="preserve">        </w:t>
+            </w:r>
+            <w:r>
+              <w:rPr>
+                <w:rFonts w:ascii="Consolas" w:hAnsi="Consolas" w:cs="Consolas"/>
+                <w:sz w:val="20"/>
+                <w:szCs w:val="20"/>
+              </w:rPr>
+              <w:tab/>
+            </w:r>
+            <w:proofErr w:type="spellStart"/>
+            <w:r>
+              <w:rPr>
+                <w:rFonts w:ascii="Consolas" w:hAnsi="Consolas" w:cs="Consolas"/>
+                <w:sz w:val="20"/>
+                <w:szCs w:val="20"/>
+              </w:rPr>
+              <w:t>int</w:t>
+            </w:r>
+            <w:proofErr w:type="spellEnd"/>
+            <w:r>
+              <w:rPr>
+                <w:rFonts w:ascii="Consolas" w:hAnsi="Consolas" w:cs="Consolas"/>
+                <w:sz w:val="20"/>
+                <w:szCs w:val="20"/>
+              </w:rPr>
+              <w:t xml:space="preserve"> pi = </w:t>
+            </w:r>
+            <w:r>
+              <w:rPr>
+                <w:rFonts w:ascii="Consolas" w:hAnsi="Consolas" w:cs="Consolas"/>
+                <w:i/>
+                <w:iCs/>
+                <w:sz w:val="20"/>
+                <w:szCs w:val="20"/>
+              </w:rPr>
+              <w:t>partition</w:t>
+            </w:r>
+            <w:r>
+              <w:rPr>
+                <w:rFonts w:ascii="Consolas" w:hAnsi="Consolas" w:cs="Consolas"/>
+                <w:sz w:val="20"/>
+                <w:szCs w:val="20"/>
+              </w:rPr>
+              <w:t>(</w:t>
+            </w:r>
+            <w:proofErr w:type="spellStart"/>
+            <w:r>
+              <w:rPr>
+                <w:rFonts w:ascii="Consolas" w:hAnsi="Consolas" w:cs="Consolas"/>
+                <w:sz w:val="20"/>
+                <w:szCs w:val="20"/>
+              </w:rPr>
+              <w:t>arr</w:t>
+            </w:r>
+            <w:proofErr w:type="spellEnd"/>
+            <w:r>
+              <w:rPr>
+                <w:rFonts w:ascii="Consolas" w:hAnsi="Consolas" w:cs="Consolas"/>
+                <w:sz w:val="20"/>
+                <w:szCs w:val="20"/>
+              </w:rPr>
+              <w:t>, low, high);</w:t>
+            </w:r>
+          </w:p>
+          <w:p>
+            <w:pPr>
+              <w:autoSpaceDE w:val="0"/>
+              <w:autoSpaceDN w:val="0"/>
+              <w:adjustRightInd w:val="0"/>
+              <w:rPr>
+                <w:rFonts w:ascii="Consolas" w:hAnsi="Consolas" w:cs="Consolas"/>
+                <w:sz w:val="20"/>
+                <w:szCs w:val="20"/>
+              </w:rPr>
+            </w:pPr>
+          </w:p>
+          <w:p>
+            <w:pPr>
+              <w:autoSpaceDE w:val="0"/>
+              <w:autoSpaceDN w:val="0"/>
+              <w:adjustRightInd w:val="0"/>
+              <w:rPr>
+                <w:rFonts w:ascii="Consolas" w:hAnsi="Consolas" w:cs="Consolas"/>
+                <w:sz w:val="20"/>
+                <w:szCs w:val="20"/>
+              </w:rPr>
+            </w:pPr>
+            <w:r>
+              <w:rPr>
+                <w:rFonts w:ascii="Consolas" w:hAnsi="Consolas" w:cs="Consolas"/>
+                <w:sz w:val="20"/>
+                <w:szCs w:val="20"/>
+              </w:rPr>
+              <w:t xml:space="preserve">            </w:t>
+            </w:r>
+            <w:proofErr w:type="spellStart"/>
+            <w:r>
+              <w:rPr>
+                <w:rFonts w:ascii="Consolas" w:hAnsi="Consolas" w:cs="Consolas"/>
+                <w:i/>
+                <w:iCs/>
+                <w:sz w:val="20"/>
+                <w:szCs w:val="20"/>
+              </w:rPr>
+              <w:t>quickSort</w:t>
+            </w:r>
+            <w:proofErr w:type="spellEnd"/>
+            <w:r>
+              <w:rPr>
+                <w:rFonts w:ascii="Consolas" w:hAnsi="Consolas" w:cs="Consolas"/>
+                <w:sz w:val="20"/>
+                <w:szCs w:val="20"/>
+              </w:rPr>
+              <w:t>(</w:t>
+            </w:r>
+            <w:proofErr w:type="spellStart"/>
+            <w:r>
+              <w:rPr>
+                <w:rFonts w:ascii="Consolas" w:hAnsi="Consolas" w:cs="Consolas"/>
+                <w:sz w:val="20"/>
+                <w:szCs w:val="20"/>
+              </w:rPr>
+              <w:t>arr</w:t>
+            </w:r>
+            <w:proofErr w:type="spellEnd"/>
+            <w:r>
+              <w:rPr>
+                <w:rFonts w:ascii="Consolas" w:hAnsi="Consolas" w:cs="Consolas"/>
+                <w:sz w:val="20"/>
+                <w:szCs w:val="20"/>
+              </w:rPr>
+              <w:t>, low, pi - 1);</w:t>
+            </w:r>
+          </w:p>
+          <w:p>
+            <w:pPr>
+              <w:autoSpaceDE w:val="0"/>
+              <w:autoSpaceDN w:val="0"/>
+              <w:adjustRightInd w:val="0"/>
+              <w:rPr>
+                <w:rFonts w:ascii="Consolas" w:hAnsi="Consolas" w:cs="Consolas"/>
+                <w:sz w:val="20"/>
+                <w:szCs w:val="20"/>
+              </w:rPr>
+            </w:pPr>
+            <w:r>
+              <w:rPr>
+                <w:rFonts w:ascii="Consolas" w:hAnsi="Consolas" w:cs="Consolas"/>
+                <w:sz w:val="20"/>
+                <w:szCs w:val="20"/>
+              </w:rPr>
+              <w:t xml:space="preserve">            </w:t>
+            </w:r>
+            <w:proofErr w:type="spellStart"/>
+            <w:r>
+              <w:rPr>
+                <w:rFonts w:ascii="Consolas" w:hAnsi="Consolas" w:cs="Consolas"/>
+                <w:i/>
+                <w:iCs/>
+                <w:sz w:val="20"/>
+                <w:szCs w:val="20"/>
+              </w:rPr>
+              <w:t>quickSort</w:t>
+            </w:r>
+            <w:proofErr w:type="spellEnd"/>
+            <w:r>
+              <w:rPr>
+                <w:rFonts w:ascii="Consolas" w:hAnsi="Consolas" w:cs="Consolas"/>
+                <w:sz w:val="20"/>
+                <w:szCs w:val="20"/>
+              </w:rPr>
+              <w:t>(</w:t>
+            </w:r>
+            <w:proofErr w:type="spellStart"/>
+            <w:r>
+              <w:rPr>
+                <w:rFonts w:ascii="Consolas" w:hAnsi="Consolas" w:cs="Consolas"/>
+                <w:sz w:val="20"/>
+                <w:szCs w:val="20"/>
+              </w:rPr>
+              <w:t>arr</w:t>
+            </w:r>
+            <w:proofErr w:type="spellEnd"/>
+            <w:r>
+              <w:rPr>
+                <w:rFonts w:ascii="Consolas" w:hAnsi="Consolas" w:cs="Consolas"/>
+                <w:sz w:val="20"/>
+                <w:szCs w:val="20"/>
+              </w:rPr>
+              <w:t>, pi + 1, high);</w:t>
+            </w:r>
+          </w:p>
+          <w:p>
+            <w:pPr>
+              <w:autoSpaceDE w:val="0"/>
+              <w:autoSpaceDN w:val="0"/>
+              <w:adjustRightInd w:val="0"/>
+              <w:rPr>
+                <w:rFonts w:ascii="Consolas" w:hAnsi="Consolas" w:cs="Consolas"/>
+                <w:sz w:val="20"/>
+                <w:szCs w:val="20"/>
+              </w:rPr>
+            </w:pPr>
+            <w:r>
+              <w:rPr>
+                <w:rFonts w:ascii="Consolas" w:hAnsi="Consolas" w:cs="Consolas"/>
+                <w:sz w:val="20"/>
+                <w:szCs w:val="20"/>
+              </w:rPr>
+              <w:t xml:space="preserve">        }</w:t>
+            </w:r>
+          </w:p>
+          <w:p>
+            <w:pPr>
+              <w:autoSpaceDE w:val="0"/>
+              <w:autoSpaceDN w:val="0"/>
+              <w:adjustRightInd w:val="0"/>
+              <w:rPr>
+                <w:rFonts w:ascii="Consolas" w:hAnsi="Consolas" w:cs="Consolas"/>
+                <w:sz w:val="20"/>
+                <w:szCs w:val="20"/>
+              </w:rPr>
+            </w:pPr>
+            <w:r>
+              <w:rPr>
+                <w:rFonts w:ascii="Consolas" w:hAnsi="Consolas" w:cs="Consolas"/>
+                <w:sz w:val="20"/>
+                <w:szCs w:val="20"/>
+              </w:rPr>
+              <w:t xml:space="preserve">    }</w:t>
+            </w:r>
+          </w:p>
+          <w:p>
+            <w:pPr>
+              <w:autoSpaceDE w:val="0"/>
+              <w:autoSpaceDN w:val="0"/>
+              <w:adjustRightInd w:val="0"/>
+              <w:rPr>
+                <w:rFonts w:ascii="Consolas" w:hAnsi="Consolas" w:cs="Consolas"/>
+                <w:sz w:val="20"/>
+                <w:szCs w:val="20"/>
+              </w:rPr>
+            </w:pPr>
           </w:p>
         </w:tc>
       </w:tr>
@@ -2340,6 +3828,37 @@
                 <w:szCs w:val="27"/>
               </w:rPr>
             </w:pPr>
+            <w:r>
+              <w:rPr>
+                <w:rFonts w:ascii="Arial" w:hAnsi="Arial" w:cs="Arial"/>
+                <w:color w:val="000000"/>
+                <w:sz w:val="22"/>
+                <w:szCs w:val="27"/>
+              </w:rPr>
+              <w:t xml:space="preserve">The quick </w:t>
+            </w:r>
+            <w:proofErr w:type="gramStart"/>
+            <w:r>
+              <w:rPr>
+                <w:rFonts w:ascii="Arial" w:hAnsi="Arial" w:cs="Arial"/>
+                <w:color w:val="000000"/>
+                <w:sz w:val="22"/>
+                <w:szCs w:val="27"/>
+              </w:rPr>
+              <w:t>sorts</w:t>
+            </w:r>
+            <w:proofErr w:type="gramEnd"/>
+            <w:r>
+              <w:rPr>
+                <w:rFonts w:ascii="Arial" w:hAnsi="Arial" w:cs="Arial"/>
+                <w:color w:val="000000"/>
+                <w:sz w:val="22"/>
+                <w:szCs w:val="27"/>
+              </w:rPr>
+              <w:t xml:space="preserve"> works similarly to the merge sort by dividing the array into two then sorting each side, but a pivot point is selected instead of using the middle of the array. </w:t>
+            </w:r>
+            <w:bookmarkStart w:id="0" w:name="_GoBack"/>
+            <w:bookmarkEnd w:id="0"/>
           </w:p>
         </w:tc>
       </w:tr>

</xml_diff>